<commit_message>
Auto stash before merge of "polykek" and "origin/polykek"
</commit_message>
<xml_diff>
--- a/Интерфейсы/PRKT_2.docx
+++ b/Интерфейсы/PRKT_2.docx
@@ -1,6 +1,6 @@
 
 <file path=word/document.xml><?xml version="1.0" encoding="utf-8"?>
-<w:document xmlns:wpc="http://schemas.microsoft.com/office/word/2010/wordprocessingCanvas" xmlns:cx="http://schemas.microsoft.com/office/drawing/2014/chartex" xmlns:cx1="http://schemas.microsoft.com/office/drawing/2015/9/8/chartex" xmlns:cx2="http://schemas.microsoft.com/office/drawing/2015/10/21/chartex" xmlns:cx3="http://schemas.microsoft.com/office/drawing/2016/5/9/chartex" xmlns:cx4="http://schemas.microsoft.com/office/drawing/2016/5/10/chartex" xmlns:cx5="http://schemas.microsoft.com/office/drawing/2016/5/11/chartex" xmlns:cx6="http://schemas.microsoft.com/office/drawing/2016/5/12/chartex" xmlns:cx7="http://schemas.microsoft.com/office/drawing/2016/5/13/chartex" xmlns:cx8="http://schemas.microsoft.com/office/drawing/2016/5/14/chartex" xmlns:mc="http://schemas.openxmlformats.org/markup-compatibility/2006" xmlns:aink="http://schemas.microsoft.com/office/drawing/2016/ink" xmlns:am3d="http://schemas.microsoft.com/office/drawing/2017/model3d" xmlns:o="urn:schemas-microsoft-com:office:office" xmlns:oel="http://schemas.microsoft.com/office/2019/extlst" xmlns:r="http://schemas.openxmlformats.org/officeDocument/2006/relationships" xmlns:m="http://schemas.openxmlformats.org/officeDocument/2006/math" xmlns:v="urn:schemas-microsoft-com:vml" xmlns:wp14="http://schemas.microsoft.com/office/word/2010/wordprocessingDrawing" xmlns:wp="http://schemas.openxmlformats.org/drawingml/2006/wordprocessingDrawing" xmlns:w10="urn:schemas-microsoft-com:office:word" xmlns:w="http://schemas.openxmlformats.org/wordprocessingml/2006/main" xmlns:w14="http://schemas.microsoft.com/office/word/2010/wordml" xmlns:w15="http://schemas.microsoft.com/office/word/2012/wordml" xmlns:w16cex="http://schemas.microsoft.com/office/word/2018/wordml/cex" xmlns:w16cid="http://schemas.microsoft.com/office/word/2016/wordml/cid" xmlns:w16="http://schemas.microsoft.com/office/word/2018/wordml" xmlns:w16sdtdh="http://schemas.microsoft.com/office/word/2020/wordml/sdtdatahash" xmlns:w16se="http://schemas.microsoft.com/office/word/2015/wordml/symex" xmlns:wpg="http://schemas.microsoft.com/office/word/2010/wordprocessingGroup" xmlns:wpi="http://schemas.microsoft.com/office/word/2010/wordprocessingInk" xmlns:wne="http://schemas.microsoft.com/office/word/2006/wordml" xmlns:wps="http://schemas.microsoft.com/office/word/2010/wordprocessingShape" mc:Ignorable="w14 w15 w16se w16cid w16 w16cex w16sdtdh wp14">
+<w:document xmlns:wpc="http://schemas.microsoft.com/office/word/2010/wordprocessingCanvas" xmlns:cx="http://schemas.microsoft.com/office/drawing/2014/chartex" xmlns:mc="http://schemas.openxmlformats.org/markup-compatibility/2006" xmlns:o="urn:schemas-microsoft-com:office:office" xmlns:r="http://schemas.openxmlformats.org/officeDocument/2006/relationships" xmlns:m="http://schemas.openxmlformats.org/officeDocument/2006/math" xmlns:v="urn:schemas-microsoft-com:vml" xmlns:wp14="http://schemas.microsoft.com/office/word/2010/wordprocessingDrawing" xmlns:wp="http://schemas.openxmlformats.org/drawingml/2006/wordprocessingDrawing" xmlns:w10="urn:schemas-microsoft-com:office:word" xmlns:w="http://schemas.openxmlformats.org/wordprocessingml/2006/main" xmlns:w14="http://schemas.microsoft.com/office/word/2010/wordml" xmlns:w15="http://schemas.microsoft.com/office/word/2012/wordml" xmlns:w16se="http://schemas.microsoft.com/office/word/2015/wordml/symex" xmlns:wpg="http://schemas.microsoft.com/office/word/2010/wordprocessingGroup" xmlns:wpi="http://schemas.microsoft.com/office/word/2010/wordprocessingInk" xmlns:wne="http://schemas.microsoft.com/office/word/2006/wordml" xmlns:wps="http://schemas.microsoft.com/office/word/2010/wordprocessingShape" mc:Ignorable="w14 w15 w16se wp14">
   <w:body>
     <w:p>
       <w:pPr>
@@ -16,6 +16,7 @@
           <w:rFonts w:ascii="Times New Roman"/>
           <w:noProof/>
           <w:sz w:val="20"/>
+          <w:lang w:eastAsia="ru-RU"/>
         </w:rPr>
         <mc:AlternateContent>
           <mc:Choice Requires="wpg">
@@ -232,7 +233,7 @@
               </wp:inline>
             </w:drawing>
           </mc:Choice>
-          <mc:Fallback>
+          <mc:Fallback xmlns:w16sdtdh="http://schemas.microsoft.com/office/word/2020/wordml/sdtdatahash" xmlns:w16="http://schemas.microsoft.com/office/word/2018/wordml" xmlns:w16cid="http://schemas.microsoft.com/office/word/2016/wordml/cid" xmlns:w16cex="http://schemas.microsoft.com/office/word/2018/wordml/cex" xmlns:oel="http://schemas.microsoft.com/office/2019/extlst" xmlns:am3d="http://schemas.microsoft.com/office/drawing/2017/model3d" xmlns:aink="http://schemas.microsoft.com/office/drawing/2016/ink" xmlns:cx8="http://schemas.microsoft.com/office/drawing/2016/5/14/chartex" xmlns:cx7="http://schemas.microsoft.com/office/drawing/2016/5/13/chartex" xmlns:cx6="http://schemas.microsoft.com/office/drawing/2016/5/12/chartex" xmlns:cx5="http://schemas.microsoft.com/office/drawing/2016/5/11/chartex" xmlns:cx4="http://schemas.microsoft.com/office/drawing/2016/5/10/chartex" xmlns:cx3="http://schemas.microsoft.com/office/drawing/2016/5/9/chartex" xmlns:cx2="http://schemas.microsoft.com/office/drawing/2015/10/21/chartex" xmlns:cx1="http://schemas.microsoft.com/office/drawing/2015/9/8/chartex">
             <w:pict>
               <v:group id="Group 1" o:spid="_x0000_s1026" style="width:496.8pt;height:34.1pt;mso-position-horizontal-relative:char;mso-position-vertical-relative:line" coordsize="63093,4330" o:gfxdata="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">
                 <v:shapetype id="_x0000_t202" coordsize="21600,21600" o:spt="202" path="m,l,21600r21600,l21600,xe">
@@ -419,6 +420,7 @@
       <w:r>
         <w:rPr>
           <w:noProof/>
+          <w:lang w:eastAsia="ru-RU"/>
         </w:rPr>
         <w:drawing>
           <wp:anchor distT="0" distB="0" distL="0" distR="0" simplePos="0" relativeHeight="15730176" behindDoc="0" locked="0" layoutInCell="1" allowOverlap="1">
@@ -634,6 +636,7 @@
         </w:rPr>
         <w:t xml:space="preserve"> </w:t>
       </w:r>
+      <w:proofErr w:type="spellStart"/>
       <w:r>
         <w:rPr>
           <w:rFonts w:ascii="Arial" w:hAnsi="Arial"/>
@@ -643,6 +646,7 @@
         </w:rPr>
         <w:t>Принтмедиа</w:t>
       </w:r>
+      <w:proofErr w:type="spellEnd"/>
       <w:r>
         <w:rPr>
           <w:rFonts w:ascii="Arial" w:hAnsi="Arial"/>
@@ -1036,49 +1040,42 @@
       <w:r>
         <w:rPr>
           <w:spacing w:val="-2"/>
-          <w:u w:val="single"/>
         </w:rPr>
         <w:t>Проектирование</w:t>
       </w:r>
       <w:r>
         <w:rPr>
           <w:spacing w:val="4"/>
-          <w:u w:val="single"/>
         </w:rPr>
         <w:t xml:space="preserve"> </w:t>
       </w:r>
       <w:r>
         <w:rPr>
           <w:spacing w:val="-2"/>
-          <w:u w:val="single"/>
         </w:rPr>
         <w:t>интерфейсов</w:t>
       </w:r>
       <w:r>
         <w:rPr>
           <w:spacing w:val="5"/>
-          <w:u w:val="single"/>
         </w:rPr>
         <w:t xml:space="preserve"> </w:t>
       </w:r>
       <w:r>
         <w:rPr>
           <w:spacing w:val="-2"/>
-          <w:u w:val="single"/>
         </w:rPr>
         <w:t>информационных</w:t>
       </w:r>
       <w:r>
         <w:rPr>
           <w:spacing w:val="3"/>
-          <w:u w:val="single"/>
         </w:rPr>
         <w:t xml:space="preserve"> </w:t>
       </w:r>
       <w:r>
         <w:rPr>
           <w:spacing w:val="-2"/>
-          <w:u w:val="single"/>
         </w:rPr>
         <w:t>систем</w:t>
       </w:r>
@@ -1297,41 +1294,14 @@
           <w:b/>
           <w:sz w:val="24"/>
         </w:rPr>
-        <w:t xml:space="preserve">Дата, подпись </w:t>
+        <w:t>Дата, подпись</w:t>
       </w:r>
       <w:r>
         <w:rPr>
           <w:sz w:val="24"/>
           <w:u w:val="single"/>
         </w:rPr>
-        <w:t>10</w:t>
-      </w:r>
-      <w:r>
-        <w:rPr>
-          <w:sz w:val="24"/>
-          <w:u w:val="single"/>
-        </w:rPr>
-        <w:t>.</w:t>
-      </w:r>
-      <w:r>
-        <w:rPr>
-          <w:sz w:val="24"/>
-          <w:u w:val="single"/>
-        </w:rPr>
-        <w:t>10</w:t>
-      </w:r>
-      <w:r>
-        <w:rPr>
-          <w:sz w:val="24"/>
-          <w:u w:val="single"/>
-        </w:rPr>
-        <w:t>.2023</w:t>
-      </w:r>
-      <w:r>
-        <w:rPr>
-          <w:sz w:val="24"/>
-        </w:rPr>
-        <w:t xml:space="preserve"> </w:t>
+        <w:t xml:space="preserve">                 </w:t>
       </w:r>
       <w:r>
         <w:rPr>
@@ -1617,6 +1587,7 @@
       <w:r>
         <w:rPr>
           <w:noProof/>
+          <w:lang w:eastAsia="ru-RU"/>
         </w:rPr>
         <mc:AlternateContent>
           <mc:Choice Requires="wps">
@@ -1683,7 +1654,7 @@
               </wp:anchor>
             </w:drawing>
           </mc:Choice>
-          <mc:Fallback>
+          <mc:Fallback xmlns:w16sdtdh="http://schemas.microsoft.com/office/word/2020/wordml/sdtdatahash" xmlns:w16="http://schemas.microsoft.com/office/word/2018/wordml" xmlns:w16cid="http://schemas.microsoft.com/office/word/2016/wordml/cid" xmlns:w16cex="http://schemas.microsoft.com/office/word/2018/wordml/cex" xmlns:oel="http://schemas.microsoft.com/office/2019/extlst" xmlns:am3d="http://schemas.microsoft.com/office/drawing/2017/model3d" xmlns:aink="http://schemas.microsoft.com/office/drawing/2016/ink" xmlns:cx8="http://schemas.microsoft.com/office/drawing/2016/5/14/chartex" xmlns:cx7="http://schemas.microsoft.com/office/drawing/2016/5/13/chartex" xmlns:cx6="http://schemas.microsoft.com/office/drawing/2016/5/12/chartex" xmlns:cx5="http://schemas.microsoft.com/office/drawing/2016/5/11/chartex" xmlns:cx4="http://schemas.microsoft.com/office/drawing/2016/5/10/chartex" xmlns:cx3="http://schemas.microsoft.com/office/drawing/2016/5/9/chartex" xmlns:cx2="http://schemas.microsoft.com/office/drawing/2015/10/21/chartex" xmlns:cx1="http://schemas.microsoft.com/office/drawing/2015/9/8/chartex">
             <w:pict>
               <v:shape w14:anchorId="35C11EA6" id="Graphic 6" o:spid="_x0000_s1026" style="position:absolute;margin-left:84.85pt;margin-top:19.8pt;width:453.45pt;height:.1pt;z-index:-15728128;visibility:visible;mso-wrap-style:square;mso-wrap-distance-left:0;mso-wrap-distance-top:0;mso-wrap-distance-right:0;mso-wrap-distance-bottom:0;mso-position-horizontal:absolute;mso-position-horizontal-relative:page;mso-position-vertical:absolute;mso-position-vertical-relative:text;v-text-anchor:top" coordsize="5758815,1270" o:gfxdata="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" path="m,l5758281,e" filled="f" strokeweight=".37675mm">
                 <v:path arrowok="t"/>
@@ -1696,6 +1667,7 @@
       <w:r>
         <w:rPr>
           <w:noProof/>
+          <w:lang w:eastAsia="ru-RU"/>
         </w:rPr>
         <mc:AlternateContent>
           <mc:Choice Requires="wps">
@@ -1762,7 +1734,7 @@
               </wp:anchor>
             </w:drawing>
           </mc:Choice>
-          <mc:Fallback>
+          <mc:Fallback xmlns:w16sdtdh="http://schemas.microsoft.com/office/word/2020/wordml/sdtdatahash" xmlns:w16="http://schemas.microsoft.com/office/word/2018/wordml" xmlns:w16cid="http://schemas.microsoft.com/office/word/2016/wordml/cid" xmlns:w16cex="http://schemas.microsoft.com/office/word/2018/wordml/cex" xmlns:oel="http://schemas.microsoft.com/office/2019/extlst" xmlns:am3d="http://schemas.microsoft.com/office/drawing/2017/model3d" xmlns:aink="http://schemas.microsoft.com/office/drawing/2016/ink" xmlns:cx8="http://schemas.microsoft.com/office/drawing/2016/5/14/chartex" xmlns:cx7="http://schemas.microsoft.com/office/drawing/2016/5/13/chartex" xmlns:cx6="http://schemas.microsoft.com/office/drawing/2016/5/12/chartex" xmlns:cx5="http://schemas.microsoft.com/office/drawing/2016/5/11/chartex" xmlns:cx4="http://schemas.microsoft.com/office/drawing/2016/5/10/chartex" xmlns:cx3="http://schemas.microsoft.com/office/drawing/2016/5/9/chartex" xmlns:cx2="http://schemas.microsoft.com/office/drawing/2015/10/21/chartex" xmlns:cx1="http://schemas.microsoft.com/office/drawing/2015/9/8/chartex">
             <w:pict>
               <v:shape w14:anchorId="4A39D819" id="Graphic 7" o:spid="_x0000_s1026" style="position:absolute;margin-left:84.85pt;margin-top:40.35pt;width:453.45pt;height:.1pt;z-index:-15727616;visibility:visible;mso-wrap-style:square;mso-wrap-distance-left:0;mso-wrap-distance-top:0;mso-wrap-distance-right:0;mso-wrap-distance-bottom:0;mso-position-horizontal:absolute;mso-position-horizontal-relative:page;mso-position-vertical:absolute;mso-position-vertical-relative:text;v-text-anchor:top" coordsize="5758815,1270" o:gfxdata="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" path="m,l5758281,e" filled="f" strokeweight=".37675mm">
                 <v:path arrowok="t"/>
@@ -2015,7 +1987,25 @@
           <w:b/>
           <w:color w:val="343940"/>
         </w:rPr>
-        <w:t>Проанализировать полученные результаты и оптимизировать временные затраты (свести к минимуму количество шагов пользователя для достижения его целей).</w:t>
+        <w:t>Проанализировать полученн</w:t>
+      </w:r>
+      <w:r>
+        <w:rPr>
+          <w:rFonts w:ascii="Arial" w:hAnsi="Arial"/>
+          <w:b/>
+          <w:color w:val="343940"/>
+        </w:rPr>
+        <w:t>Ы</w:t>
+      </w:r>
+      <w:bookmarkStart w:id="0" w:name="_GoBack"/>
+      <w:bookmarkEnd w:id="0"/>
+      <w:r>
+        <w:rPr>
+          <w:rFonts w:ascii="Arial" w:hAnsi="Arial"/>
+          <w:b/>
+          <w:color w:val="343940"/>
+        </w:rPr>
+        <w:t>ые результаты и оптимизировать временные затраты (свести к минимуму количество шагов пользователя для достижения его целей).</w:t>
       </w:r>
     </w:p>
     <w:p>
@@ -2031,6 +2021,7 @@
       <w:r>
         <w:rPr>
           <w:noProof/>
+          <w:lang w:eastAsia="ru-RU"/>
         </w:rPr>
         <w:drawing>
           <wp:inline distT="0" distB="0" distL="0" distR="0">
@@ -2092,7 +2083,7 @@
 </file>
 
 <file path=word/numbering.xml><?xml version="1.0" encoding="utf-8"?>
-<w:numbering xmlns:wpc="http://schemas.microsoft.com/office/word/2010/wordprocessingCanvas" xmlns:cx="http://schemas.microsoft.com/office/drawing/2014/chartex" xmlns:cx1="http://schemas.microsoft.com/office/drawing/2015/9/8/chartex" xmlns:cx2="http://schemas.microsoft.com/office/drawing/2015/10/21/chartex" xmlns:cx3="http://schemas.microsoft.com/office/drawing/2016/5/9/chartex" xmlns:cx4="http://schemas.microsoft.com/office/drawing/2016/5/10/chartex" xmlns:cx5="http://schemas.microsoft.com/office/drawing/2016/5/11/chartex" xmlns:cx6="http://schemas.microsoft.com/office/drawing/2016/5/12/chartex" xmlns:cx7="http://schemas.microsoft.com/office/drawing/2016/5/13/chartex" xmlns:cx8="http://schemas.microsoft.com/office/drawing/2016/5/14/chartex" xmlns:mc="http://schemas.openxmlformats.org/markup-compatibility/2006" xmlns:aink="http://schemas.microsoft.com/office/drawing/2016/ink" xmlns:am3d="http://schemas.microsoft.com/office/drawing/2017/model3d" xmlns:o="urn:schemas-microsoft-com:office:office" xmlns:oel="http://schemas.microsoft.com/office/2019/extlst" xmlns:r="http://schemas.openxmlformats.org/officeDocument/2006/relationships" xmlns:m="http://schemas.openxmlformats.org/officeDocument/2006/math" xmlns:v="urn:schemas-microsoft-com:vml" xmlns:wp14="http://schemas.microsoft.com/office/word/2010/wordprocessingDrawing" xmlns:wp="http://schemas.openxmlformats.org/drawingml/2006/wordprocessingDrawing" xmlns:w10="urn:schemas-microsoft-com:office:word" xmlns:w="http://schemas.openxmlformats.org/wordprocessingml/2006/main" xmlns:w14="http://schemas.microsoft.com/office/word/2010/wordml" xmlns:w15="http://schemas.microsoft.com/office/word/2012/wordml" xmlns:w16cex="http://schemas.microsoft.com/office/word/2018/wordml/cex" xmlns:w16cid="http://schemas.microsoft.com/office/word/2016/wordml/cid" xmlns:w16="http://schemas.microsoft.com/office/word/2018/wordml" xmlns:w16sdtdh="http://schemas.microsoft.com/office/word/2020/wordml/sdtdatahash" xmlns:w16se="http://schemas.microsoft.com/office/word/2015/wordml/symex" xmlns:wpg="http://schemas.microsoft.com/office/word/2010/wordprocessingGroup" xmlns:wpi="http://schemas.microsoft.com/office/word/2010/wordprocessingInk" xmlns:wne="http://schemas.microsoft.com/office/word/2006/wordml" xmlns:wps="http://schemas.microsoft.com/office/word/2010/wordprocessingShape" mc:Ignorable="w14 w15 w16se w16cid w16 w16cex w16sdtdh wp14">
+<w:numbering xmlns:wpc="http://schemas.microsoft.com/office/word/2010/wordprocessingCanvas" xmlns:cx="http://schemas.microsoft.com/office/drawing/2014/chartex" xmlns:mc="http://schemas.openxmlformats.org/markup-compatibility/2006" xmlns:o="urn:schemas-microsoft-com:office:office" xmlns:r="http://schemas.openxmlformats.org/officeDocument/2006/relationships" xmlns:m="http://schemas.openxmlformats.org/officeDocument/2006/math" xmlns:v="urn:schemas-microsoft-com:vml" xmlns:wp14="http://schemas.microsoft.com/office/word/2010/wordprocessingDrawing" xmlns:wp="http://schemas.openxmlformats.org/drawingml/2006/wordprocessingDrawing" xmlns:w10="urn:schemas-microsoft-com:office:word" xmlns:w="http://schemas.openxmlformats.org/wordprocessingml/2006/main" xmlns:w14="http://schemas.microsoft.com/office/word/2010/wordml" xmlns:w15="http://schemas.microsoft.com/office/word/2012/wordml" xmlns:w16se="http://schemas.microsoft.com/office/word/2015/wordml/symex" xmlns:wpg="http://schemas.microsoft.com/office/word/2010/wordprocessingGroup" xmlns:wpi="http://schemas.microsoft.com/office/word/2010/wordprocessingInk" xmlns:wne="http://schemas.microsoft.com/office/word/2006/wordml" xmlns:wps="http://schemas.microsoft.com/office/word/2010/wordprocessingShape" mc:Ignorable="w14 w15 w16se wp14">
   <w:abstractNum w:abstractNumId="0" w15:restartNumberingAfterBreak="0">
     <w:nsid w:val="08886D6D"/>
     <w:multiLevelType w:val="hybridMultilevel"/>
@@ -2825,29 +2816,29 @@
       </w:rPr>
     </w:lvl>
   </w:abstractNum>
-  <w:num w:numId="1" w16cid:durableId="513810181">
+  <w:num w:numId="1">
     <w:abstractNumId w:val="4"/>
   </w:num>
-  <w:num w:numId="2" w16cid:durableId="632639169">
+  <w:num w:numId="2">
     <w:abstractNumId w:val="2"/>
   </w:num>
-  <w:num w:numId="3" w16cid:durableId="1912154532">
+  <w:num w:numId="3">
     <w:abstractNumId w:val="1"/>
   </w:num>
-  <w:num w:numId="4" w16cid:durableId="213080030">
+  <w:num w:numId="4">
     <w:abstractNumId w:val="0"/>
   </w:num>
-  <w:num w:numId="5" w16cid:durableId="1280377876">
+  <w:num w:numId="5">
     <w:abstractNumId w:val="5"/>
   </w:num>
-  <w:num w:numId="6" w16cid:durableId="1486581799">
+  <w:num w:numId="6">
     <w:abstractNumId w:val="3"/>
   </w:num>
 </w:numbering>
 </file>
 
 <file path=word/styles.xml><?xml version="1.0" encoding="utf-8"?>
-<w:styles xmlns:mc="http://schemas.openxmlformats.org/markup-compatibility/2006" xmlns:r="http://schemas.openxmlformats.org/officeDocument/2006/relationships" xmlns:w="http://schemas.openxmlformats.org/wordprocessingml/2006/main" xmlns:w14="http://schemas.microsoft.com/office/word/2010/wordml" xmlns:w15="http://schemas.microsoft.com/office/word/2012/wordml" xmlns:w16cex="http://schemas.microsoft.com/office/word/2018/wordml/cex" xmlns:w16cid="http://schemas.microsoft.com/office/word/2016/wordml/cid" xmlns:w16="http://schemas.microsoft.com/office/word/2018/wordml" xmlns:w16sdtdh="http://schemas.microsoft.com/office/word/2020/wordml/sdtdatahash" xmlns:w16se="http://schemas.microsoft.com/office/word/2015/wordml/symex" mc:Ignorable="w14 w15 w16se w16cid w16 w16cex w16sdtdh">
+<w:styles xmlns:mc="http://schemas.openxmlformats.org/markup-compatibility/2006" xmlns:r="http://schemas.openxmlformats.org/officeDocument/2006/relationships" xmlns:w="http://schemas.openxmlformats.org/wordprocessingml/2006/main" xmlns:w14="http://schemas.microsoft.com/office/word/2010/wordml" xmlns:w15="http://schemas.microsoft.com/office/word/2012/wordml" xmlns:w16se="http://schemas.microsoft.com/office/word/2015/wordml/symex" mc:Ignorable="w14 w15 w16se">
   <w:docDefaults>
     <w:rPrDefault>
       <w:rPr>
@@ -2865,7 +2856,7 @@
       </w:pPr>
     </w:pPrDefault>
   </w:docDefaults>
-  <w:latentStyles w:defLockedState="0" w:defUIPriority="99" w:defSemiHidden="0" w:defUnhideWhenUsed="0" w:defQFormat="0" w:count="376">
+  <w:latentStyles w:defLockedState="0" w:defUIPriority="99" w:defSemiHidden="0" w:defUnhideWhenUsed="0" w:defQFormat="0" w:count="371">
     <w:lsdException w:name="Normal" w:uiPriority="0" w:qFormat="1"/>
     <w:lsdException w:name="heading 1" w:uiPriority="9" w:qFormat="1"/>
     <w:lsdException w:name="heading 2" w:semiHidden="1" w:uiPriority="9" w:unhideWhenUsed="1" w:qFormat="1"/>
@@ -3237,11 +3228,6 @@
     <w:lsdException w:name="List Table 5 Dark Accent 6" w:uiPriority="50"/>
     <w:lsdException w:name="List Table 6 Colorful Accent 6" w:uiPriority="51"/>
     <w:lsdException w:name="List Table 7 Colorful Accent 6" w:uiPriority="52"/>
-    <w:lsdException w:name="Mention" w:semiHidden="1" w:unhideWhenUsed="1"/>
-    <w:lsdException w:name="Smart Hyperlink" w:semiHidden="1" w:unhideWhenUsed="1"/>
-    <w:lsdException w:name="Hashtag" w:semiHidden="1" w:unhideWhenUsed="1"/>
-    <w:lsdException w:name="Unresolved Mention" w:semiHidden="1" w:unhideWhenUsed="1"/>
-    <w:lsdException w:name="Smart Link" w:semiHidden="1" w:unhideWhenUsed="1"/>
   </w:latentStyles>
   <w:style w:type="paragraph" w:default="1" w:styleId="a">
     <w:name w:val="Normal"/>

</xml_diff>